<commit_message>
- prepravio nekoliko stvari i dodao nekoliko renderiranih slika da se vidi kakvo je drvece u aninom dijelu dokumentacije
</commit_message>
<xml_diff>
--- a/Dokumentacija/Izrada 3D modela.docx
+++ b/Dokumentacija/Izrada 3D modela.docx
@@ -33,13 +33,37 @@
         <w:rPr>
           <w:rFonts w:ascii="Arial" w:hAnsi="Arial" w:cs="Arial"/>
         </w:rPr>
-        <w:t>Za izradu 3D modela odabran je alat Autodesk 3ds Max 2010. Implementacija rješenja zahtje</w:t>
-      </w:r>
-      <w:r>
-        <w:rPr>
-          <w:rFonts w:ascii="Arial" w:hAnsi="Arial" w:cs="Arial"/>
-        </w:rPr>
-        <w:t>va format .ive. Stoga su .max formati modela eksportirani koristeći dodatak za 3ds Max – OsgExporter. OsgExporter prebacuje modele u Open Scene Graph formate.</w:t>
+        <w:t xml:space="preserve">Za izradu 3D modela odabran je alat Autodesk 3ds Max 2010. </w:t>
+      </w:r>
+      <w:r>
+        <w:rPr>
+          <w:rFonts w:ascii="Arial" w:hAnsi="Arial" w:cs="Arial"/>
+        </w:rPr>
+        <w:t>Iako Open Scene Graph podržava mnoge formate 3D modela</w:t>
+      </w:r>
+      <w:r>
+        <w:rPr>
+          <w:rFonts w:ascii="Arial" w:hAnsi="Arial" w:cs="Arial"/>
+        </w:rPr>
+        <w:t xml:space="preserve"> </w:t>
+      </w:r>
+      <w:r>
+        <w:rPr>
+          <w:rFonts w:ascii="Arial" w:hAnsi="Arial" w:cs="Arial"/>
+        </w:rPr>
+        <w:t>korišten je .IVE format</w:t>
+      </w:r>
+      <w:r>
+        <w:rPr>
+          <w:rFonts w:ascii="Arial" w:hAnsi="Arial" w:cs="Arial"/>
+        </w:rPr>
+        <w:t xml:space="preserve"> da bi bila osigurana maksimalna kompatibilnost</w:t>
+      </w:r>
+      <w:r>
+        <w:rPr>
+          <w:rFonts w:ascii="Arial" w:hAnsi="Arial" w:cs="Arial"/>
+        </w:rPr>
+        <w:t>. Stoga su .max formati modela eksportirani koristeći dodatak za 3ds Max – OsgExporter. OsgExporter prebacuje modele u Open Scene Graph formate.</w:t>
       </w:r>
     </w:p>
     <w:p>
@@ -172,7 +196,25 @@
         <w:rPr>
           <w:rFonts w:ascii="Arial" w:hAnsi="Arial" w:cs="Arial"/>
         </w:rPr>
-        <w:t>oblikovanja, modeli su nadopunjeni teksturama (većinom u .jpg formatu)</w:t>
+        <w:t>oblikovanja, modeli su nadopunjeni teksturama (</w:t>
+      </w:r>
+      <w:r>
+        <w:rPr>
+          <w:rFonts w:ascii="Arial" w:hAnsi="Arial" w:cs="Arial"/>
+        </w:rPr>
+        <w:t>najčešće u .tga ili .png formatu jer podržavaju transparentnost</w:t>
+      </w:r>
+      <w:r>
+        <w:rPr>
+          <w:rFonts w:ascii="Arial" w:hAnsi="Arial" w:cs="Arial"/>
+        </w:rPr>
+        <w:t xml:space="preserve"> i jer se lako skaliraju bez većeg gubitka informacije, ali nedostatak naspram .jpg-a je veličina datoteke</w:t>
+      </w:r>
+      <w:r>
+        <w:rPr>
+          <w:rFonts w:ascii="Arial" w:hAnsi="Arial" w:cs="Arial"/>
+        </w:rPr>
+        <w:t>)</w:t>
       </w:r>
       <w:r>
         <w:rPr>
@@ -643,8 +685,8 @@
         </w:rPr>
         <w:drawing>
           <wp:inline distT="0" distB="0" distL="0" distR="0">
-            <wp:extent cx="4420870" cy="2512695"/>
-            <wp:effectExtent l="19050" t="0" r="0" b="0"/>
+            <wp:extent cx="2551155" cy="2512541"/>
+            <wp:effectExtent l="19050" t="0" r="1545" b="0"/>
             <wp:docPr id="4" name="Picture 13"/>
             <wp:cNvGraphicFramePr>
               <a:graphicFrameLocks xmlns:a="http://schemas.openxmlformats.org/drawingml/2006/main" noChangeAspect="1"/>
@@ -660,7 +702,7 @@
                   </pic:nvPicPr>
                   <pic:blipFill>
                     <a:blip r:embed="rId7" cstate="print"/>
-                    <a:srcRect l="2180" t="14307" r="21104" b="27550"/>
+                    <a:srcRect l="20718" t="14307" r="34980" b="27550"/>
                     <a:stretch>
                       <a:fillRect/>
                     </a:stretch>
@@ -668,7 +710,7 @@
                   <pic:spPr bwMode="auto">
                     <a:xfrm>
                       <a:off x="0" y="0"/>
-                      <a:ext cx="4420870" cy="2512695"/>
+                      <a:ext cx="2551155" cy="2512541"/>
                     </a:xfrm>
                     <a:prstGeom prst="rect">
                       <a:avLst/>
@@ -687,6 +729,49 @@
           </wp:inline>
         </w:drawing>
       </w:r>
+      <w:r>
+        <w:rPr>
+          <w:rFonts w:ascii="Arial" w:hAnsi="Arial" w:cs="Arial"/>
+          <w:noProof/>
+          <w:lang w:eastAsia="hr-HR"/>
+        </w:rPr>
+        <w:drawing>
+          <wp:inline distT="0" distB="0" distL="0" distR="0">
+            <wp:extent cx="2690242" cy="2512800"/>
+            <wp:effectExtent l="19050" t="0" r="0" b="0"/>
+            <wp:docPr id="11" name="Picture 10" descr="kl_dr.jpg"/>
+            <wp:cNvGraphicFramePr>
+              <a:graphicFrameLocks xmlns:a="http://schemas.openxmlformats.org/drawingml/2006/main" noChangeAspect="1"/>
+            </wp:cNvGraphicFramePr>
+            <a:graphic xmlns:a="http://schemas.openxmlformats.org/drawingml/2006/main">
+              <a:graphicData uri="http://schemas.openxmlformats.org/drawingml/2006/picture">
+                <pic:pic xmlns:pic="http://schemas.openxmlformats.org/drawingml/2006/picture">
+                  <pic:nvPicPr>
+                    <pic:cNvPr id="0" name="kl_dr.jpg"/>
+                    <pic:cNvPicPr/>
+                  </pic:nvPicPr>
+                  <pic:blipFill>
+                    <a:blip r:embed="rId8" cstate="print"/>
+                    <a:srcRect l="19977"/>
+                    <a:stretch>
+                      <a:fillRect/>
+                    </a:stretch>
+                  </pic:blipFill>
+                  <pic:spPr>
+                    <a:xfrm>
+                      <a:off x="0" y="0"/>
+                      <a:ext cx="2690242" cy="2512800"/>
+                    </a:xfrm>
+                    <a:prstGeom prst="rect">
+                      <a:avLst/>
+                    </a:prstGeom>
+                  </pic:spPr>
+                </pic:pic>
+              </a:graphicData>
+            </a:graphic>
+          </wp:inline>
+        </w:drawing>
+      </w:r>
     </w:p>
     <w:p>
       <w:pPr>
@@ -700,6 +785,12 @@
           <w:rFonts w:ascii="Arial" w:hAnsi="Arial" w:cs="Arial"/>
         </w:rPr>
         <w:t>Slika 4. Klupa</w:t>
+      </w:r>
+      <w:r>
+        <w:rPr>
+          <w:rFonts w:ascii="Arial" w:hAnsi="Arial" w:cs="Arial"/>
+        </w:rPr>
+        <w:t xml:space="preserve"> s drvetom prije i poslije „renderiranja“</w:t>
       </w:r>
     </w:p>
     <w:p>
@@ -753,7 +844,7 @@
         </w:rPr>
         <w:drawing>
           <wp:inline distT="0" distB="0" distL="0" distR="0">
-            <wp:extent cx="3914140" cy="2677160"/>
+            <wp:extent cx="2806936" cy="2410153"/>
             <wp:effectExtent l="19050" t="0" r="0" b="0"/>
             <wp:docPr id="5" name="Picture 16"/>
             <wp:cNvGraphicFramePr>
@@ -769,8 +860,8 @@
                     </pic:cNvPicPr>
                   </pic:nvPicPr>
                   <pic:blipFill>
-                    <a:blip r:embed="rId8" cstate="print"/>
-                    <a:srcRect l="14165" t="26788" r="17789" b="11263"/>
+                    <a:blip r:embed="rId9" cstate="print"/>
+                    <a:srcRect l="23255" t="26788" r="22530" b="11263"/>
                     <a:stretch>
                       <a:fillRect/>
                     </a:stretch>
@@ -778,7 +869,7 @@
                   <pic:spPr bwMode="auto">
                     <a:xfrm>
                       <a:off x="0" y="0"/>
-                      <a:ext cx="3914140" cy="2677160"/>
+                      <a:ext cx="2806936" cy="2410153"/>
                     </a:xfrm>
                     <a:prstGeom prst="rect">
                       <a:avLst/>
@@ -797,6 +888,49 @@
           </wp:inline>
         </w:drawing>
       </w:r>
+      <w:r>
+        <w:rPr>
+          <w:rFonts w:ascii="Arial" w:hAnsi="Arial" w:cs="Arial"/>
+          <w:noProof/>
+          <w:lang w:eastAsia="hr-HR"/>
+        </w:rPr>
+        <w:drawing>
+          <wp:inline distT="0" distB="0" distL="0" distR="0">
+            <wp:extent cx="2751071" cy="2412000"/>
+            <wp:effectExtent l="19050" t="0" r="0" b="0"/>
+            <wp:docPr id="12" name="Picture 11" descr="kuc_dr.jpg"/>
+            <wp:cNvGraphicFramePr>
+              <a:graphicFrameLocks xmlns:a="http://schemas.openxmlformats.org/drawingml/2006/main" noChangeAspect="1"/>
+            </wp:cNvGraphicFramePr>
+            <a:graphic xmlns:a="http://schemas.openxmlformats.org/drawingml/2006/main">
+              <a:graphicData uri="http://schemas.openxmlformats.org/drawingml/2006/picture">
+                <pic:pic xmlns:pic="http://schemas.openxmlformats.org/drawingml/2006/picture">
+                  <pic:nvPicPr>
+                    <pic:cNvPr id="0" name="kuc_dr.jpg"/>
+                    <pic:cNvPicPr/>
+                  </pic:nvPicPr>
+                  <pic:blipFill>
+                    <a:blip r:embed="rId10" cstate="print"/>
+                    <a:srcRect l="5617" r="8872"/>
+                    <a:stretch>
+                      <a:fillRect/>
+                    </a:stretch>
+                  </pic:blipFill>
+                  <pic:spPr>
+                    <a:xfrm>
+                      <a:off x="0" y="0"/>
+                      <a:ext cx="2751071" cy="2412000"/>
+                    </a:xfrm>
+                    <a:prstGeom prst="rect">
+                      <a:avLst/>
+                    </a:prstGeom>
+                  </pic:spPr>
+                </pic:pic>
+              </a:graphicData>
+            </a:graphic>
+          </wp:inline>
+        </w:drawing>
+      </w:r>
     </w:p>
     <w:p>
       <w:pPr>
@@ -810,6 +944,12 @@
           <w:rFonts w:ascii="Arial" w:hAnsi="Arial" w:cs="Arial"/>
         </w:rPr>
         <w:t>Slika 5. Susjedna kuća</w:t>
+      </w:r>
+      <w:r>
+        <w:rPr>
+          <w:rFonts w:ascii="Arial" w:hAnsi="Arial" w:cs="Arial"/>
+        </w:rPr>
+        <w:t xml:space="preserve"> s drvetom prije i poslije „renderiranja“</w:t>
       </w:r>
     </w:p>
     <w:p>
@@ -872,7 +1012,7 @@
                     </pic:cNvPicPr>
                   </pic:nvPicPr>
                   <pic:blipFill>
-                    <a:blip r:embed="rId9" cstate="print"/>
+                    <a:blip r:embed="rId11" cstate="print"/>
                     <a:srcRect l="7890" t="37595" r="22231" b="8371"/>
                     <a:stretch>
                       <a:fillRect/>
@@ -1023,9 +1163,9 @@
         </w:rPr>
         <w:drawing>
           <wp:inline distT="0" distB="0" distL="0" distR="0">
-            <wp:extent cx="3446780" cy="2341880"/>
-            <wp:effectExtent l="19050" t="0" r="1270" b="0"/>
-            <wp:docPr id="7" name="Picture 22"/>
+            <wp:extent cx="3129366" cy="2343600"/>
+            <wp:effectExtent l="19050" t="0" r="0" b="0"/>
+            <wp:docPr id="14" name="Picture 13" descr="gume.jpg"/>
             <wp:cNvGraphicFramePr>
               <a:graphicFrameLocks xmlns:a="http://schemas.openxmlformats.org/drawingml/2006/main" noChangeAspect="1"/>
             </wp:cNvGraphicFramePr>
@@ -1033,33 +1173,23 @@
               <a:graphicData uri="http://schemas.openxmlformats.org/drawingml/2006/picture">
                 <pic:pic xmlns:pic="http://schemas.openxmlformats.org/drawingml/2006/picture">
                   <pic:nvPicPr>
-                    <pic:cNvPr id="0" name="Picture 22"/>
-                    <pic:cNvPicPr>
-                      <a:picLocks noChangeAspect="1" noChangeArrowheads="1"/>
-                    </pic:cNvPicPr>
+                    <pic:cNvPr id="0" name="gume.jpg"/>
+                    <pic:cNvPicPr/>
                   </pic:nvPicPr>
                   <pic:blipFill>
-                    <a:blip r:embed="rId10" cstate="print"/>
-                    <a:srcRect l="18173" t="36986" r="22128" b="8676"/>
+                    <a:blip r:embed="rId12" cstate="print"/>
                     <a:stretch>
                       <a:fillRect/>
                     </a:stretch>
                   </pic:blipFill>
-                  <pic:spPr bwMode="auto">
+                  <pic:spPr>
                     <a:xfrm>
                       <a:off x="0" y="0"/>
-                      <a:ext cx="3446780" cy="2341880"/>
+                      <a:ext cx="3129366" cy="2343600"/>
                     </a:xfrm>
                     <a:prstGeom prst="rect">
                       <a:avLst/>
                     </a:prstGeom>
-                    <a:noFill/>
-                    <a:ln w="9525">
-                      <a:noFill/>
-                      <a:miter lim="800000"/>
-                      <a:headEnd/>
-                      <a:tailEnd/>
-                    </a:ln>
                   </pic:spPr>
                 </pic:pic>
               </a:graphicData>
@@ -1106,7 +1236,13 @@
         <w:rPr>
           <w:rFonts w:ascii="Arial" w:hAnsi="Arial" w:cs="Arial"/>
         </w:rPr>
-        <w:t>mrkve, pruđa i drveta.</w:t>
+        <w:t>mrkve, pruć</w:t>
+      </w:r>
+      <w:r>
+        <w:rPr>
+          <w:rFonts w:ascii="Arial" w:hAnsi="Arial" w:cs="Arial"/>
+        </w:rPr>
+        <w:t>a i drveta.</w:t>
       </w:r>
     </w:p>
     <w:p>
@@ -1140,7 +1276,7 @@
                     </pic:cNvPicPr>
                   </pic:nvPicPr>
                   <pic:blipFill>
-                    <a:blip r:embed="rId11" cstate="print"/>
+                    <a:blip r:embed="rId13" cstate="print"/>
                     <a:srcRect l="8342" t="18571" r="35446" b="15971"/>
                     <a:stretch>
                       <a:fillRect/>

</xml_diff>